<commit_message>
latest changes to docs and links
</commit_message>
<xml_diff>
--- a/EndSem/EndSemDissertation_2018ah04042.docx
+++ b/EndSem/EndSemDissertation_2018ah04042.docx
@@ -26,8 +26,6 @@
           <w:szCs w:val="24"/>
         </w:rPr>
       </w:pPr>
-      <w:bookmarkStart w:id="0" w:name="_GoBack"/>
-      <w:bookmarkEnd w:id="0"/>
       <w:r>
         <w:rPr>
           <w:rFonts w:ascii="Times New Roman" w:eastAsia="Times New Roman" w:hAnsi="Times New Roman" w:cs="Times New Roman"/>
@@ -1385,8 +1383,8 @@
           <w:szCs w:val="24"/>
         </w:rPr>
       </w:pPr>
-      <w:bookmarkStart w:id="1" w:name="bookmark=id.2s8eyo1" w:colFirst="0" w:colLast="0"/>
-      <w:bookmarkEnd w:id="1"/>
+      <w:bookmarkStart w:id="0" w:name="bookmark=id.2s8eyo1" w:colFirst="0" w:colLast="0"/>
+      <w:bookmarkEnd w:id="0"/>
       <w:r>
         <w:rPr>
           <w:rFonts w:ascii="Times New Roman" w:eastAsia="Times New Roman" w:hAnsi="Times New Roman" w:cs="Times New Roman"/>
@@ -3623,7 +3621,12 @@
           <w:szCs w:val="24"/>
         </w:rPr>
         <w:sectPr>
-          <w:footerReference w:type="default" r:id="rId8"/>
+          <w:headerReference w:type="even" r:id="rId8"/>
+          <w:headerReference w:type="default" r:id="rId9"/>
+          <w:footerReference w:type="even" r:id="rId10"/>
+          <w:footerReference w:type="default" r:id="rId11"/>
+          <w:headerReference w:type="first" r:id="rId12"/>
+          <w:footerReference w:type="first" r:id="rId13"/>
           <w:pgSz w:w="12240" w:h="15840" w:code="1"/>
           <w:pgMar w:top="1440" w:right="1440" w:bottom="1440" w:left="1440" w:header="720" w:footer="720" w:gutter="0"/>
           <w:cols w:space="720"/>
@@ -5189,6 +5192,9 @@
     <w:p>
       <w:pPr>
         <w:spacing w:after="0"/>
+        <w:rPr>
+          <w:noProof/>
+        </w:rPr>
       </w:pPr>
       <w:r>
         <w:t xml:space="preserve">    16.6 After using a facial cream (P2): (Figure 4.1)</w:t>
@@ -5223,6 +5229,72 @@
         </w:rPr>
       </w:pPr>
       <w:r>
+        <w:t xml:space="preserve">    </w:t>
+      </w:r>
+      <w:r>
+        <w:t xml:space="preserve">16.6 </w:t>
+      </w:r>
+      <w:r>
+        <w:t>Sample Output Dataframe (Figure 5.1)</w:t>
+      </w:r>
+      <w:r>
+        <w:t>…….</w:t>
+      </w:r>
+      <w:r>
+        <w:t>.</w:t>
+      </w:r>
+      <w:r>
+        <w:rPr>
+          <w:noProof/>
+        </w:rPr>
+        <w:t>.………………………………………………………………………………1</w:t>
+      </w:r>
+      <w:r>
+        <w:rPr>
+          <w:noProof/>
+        </w:rPr>
+        <w:t>4</w:t>
+      </w:r>
+    </w:p>
+    <w:p>
+      <w:pPr>
+        <w:spacing w:after="0"/>
+      </w:pPr>
+      <w:r>
+        <w:t xml:space="preserve">    </w:t>
+      </w:r>
+      <w:r>
+        <w:t xml:space="preserve">16.6 </w:t>
+      </w:r>
+      <w:r>
+        <w:t>Sample Output Plots - Divergence comparison (Figure 5.2)</w:t>
+      </w:r>
+      <w:r>
+        <w:t>....</w:t>
+      </w:r>
+      <w:bookmarkStart w:id="1" w:name="_GoBack"/>
+      <w:bookmarkEnd w:id="1"/>
+      <w:r>
+        <w:rPr>
+          <w:noProof/>
+        </w:rPr>
+        <w:t>……………………………………………………1</w:t>
+      </w:r>
+      <w:r>
+        <w:rPr>
+          <w:noProof/>
+        </w:rPr>
+        <w:t>4</w:t>
+      </w:r>
+    </w:p>
+    <w:p>
+      <w:pPr>
+        <w:spacing w:after="0"/>
+        <w:rPr>
+          <w:noProof/>
+        </w:rPr>
+      </w:pPr>
+      <w:r>
         <w:rPr>
           <w:noProof/>
         </w:rPr>
@@ -5232,13 +5304,13 @@
         <w:rPr>
           <w:noProof/>
         </w:rPr>
-        <w:t>Conclusion……………………………………………</w:t>
-      </w:r>
-      <w:r>
-        <w:rPr>
-          <w:noProof/>
-        </w:rPr>
-        <w:t>……………………………………………………………………………………….…14</w:t>
+        <w:t>Conclusion…………………………………………………………………………………………………………………………………….…1</w:t>
+      </w:r>
+      <w:r>
+        <w:rPr>
+          <w:noProof/>
+        </w:rPr>
+        <w:t>5</w:t>
       </w:r>
     </w:p>
     <w:p>
@@ -5282,7 +5354,7 @@
         <w:rPr>
           <w:noProof/>
         </w:rPr>
-        <w:t>4</w:t>
+        <w:t>5</w:t>
       </w:r>
     </w:p>
     <w:p>
@@ -5326,7 +5398,7 @@
         <w:rPr>
           <w:noProof/>
         </w:rPr>
-        <w:t>4</w:t>
+        <w:t>5</w:t>
       </w:r>
     </w:p>
     <w:p>
@@ -5370,7 +5442,7 @@
         <w:rPr>
           <w:noProof/>
         </w:rPr>
-        <w:t>5</w:t>
+        <w:t>6</w:t>
       </w:r>
     </w:p>
     <w:p>
@@ -5414,7 +5486,7 @@
         <w:rPr>
           <w:noProof/>
         </w:rPr>
-        <w:t>5</w:t>
+        <w:t>6</w:t>
       </w:r>
     </w:p>
     <w:p>
@@ -5459,7 +5531,7 @@
         <w:rPr>
           <w:noProof/>
         </w:rPr>
-        <w:t>5</w:t>
+        <w:t>6</w:t>
       </w:r>
     </w:p>
     <w:p>
@@ -7688,7 +7760,7 @@
                     <pic:cNvPicPr/>
                   </pic:nvPicPr>
                   <pic:blipFill>
-                    <a:blip r:embed="rId9"/>
+                    <a:blip r:embed="rId14"/>
                     <a:stretch>
                       <a:fillRect/>
                     </a:stretch>
@@ -8298,6 +8370,9 @@
     </w:p>
     <w:p>
       <w:r>
+        <w:rPr>
+          <w:noProof/>
+        </w:rPr>
         <w:drawing>
           <wp:inline distT="0" distB="0" distL="0" distR="0" wp14:anchorId="3D72C4BF" wp14:editId="4C23F1D1">
             <wp:extent cx="4029075" cy="3546533"/>
@@ -8316,7 +8391,7 @@
                     </pic:cNvPicPr>
                   </pic:nvPicPr>
                   <pic:blipFill>
-                    <a:blip r:embed="rId10">
+                    <a:blip r:embed="rId15">
                       <a:extLst>
                         <a:ext uri="{28A0092B-C50C-407E-A947-70E740481C1C}">
                           <a14:useLocalDpi xmlns:a14="http://schemas.microsoft.com/office/drawing/2010/main" val="0"/>
@@ -8364,6 +8439,9 @@
     </w:p>
     <w:p>
       <w:r>
+        <w:rPr>
+          <w:noProof/>
+        </w:rPr>
         <w:drawing>
           <wp:inline distT="0" distB="0" distL="0" distR="0" wp14:anchorId="3ED3EC48" wp14:editId="52580670">
             <wp:extent cx="4075983" cy="3575629"/>
@@ -8382,7 +8460,7 @@
                     </pic:cNvPicPr>
                   </pic:nvPicPr>
                   <pic:blipFill>
-                    <a:blip r:embed="rId11">
+                    <a:blip r:embed="rId16">
                       <a:extLst>
                         <a:ext uri="{28A0092B-C50C-407E-A947-70E740481C1C}">
                           <a14:useLocalDpi xmlns:a14="http://schemas.microsoft.com/office/drawing/2010/main" val="0"/>
@@ -8467,7 +8545,7 @@
                     </pic:cNvPicPr>
                   </pic:nvPicPr>
                   <pic:blipFill>
-                    <a:blip r:embed="rId12">
+                    <a:blip r:embed="rId17">
                       <a:extLst>
                         <a:ext uri="{28A0092B-C50C-407E-A947-70E740481C1C}">
                           <a14:useLocalDpi xmlns:a14="http://schemas.microsoft.com/office/drawing/2010/main" val="0"/>
@@ -8541,7 +8619,7 @@
                     </pic:cNvPicPr>
                   </pic:nvPicPr>
                   <pic:blipFill>
-                    <a:blip r:embed="rId13">
+                    <a:blip r:embed="rId18">
                       <a:extLst>
                         <a:ext uri="{28A0092B-C50C-407E-A947-70E740481C1C}">
                           <a14:useLocalDpi xmlns:a14="http://schemas.microsoft.com/office/drawing/2010/main" val="0"/>
@@ -8622,7 +8700,7 @@
                     </pic:cNvPicPr>
                   </pic:nvPicPr>
                   <pic:blipFill>
-                    <a:blip r:embed="rId14">
+                    <a:blip r:embed="rId19">
                       <a:extLst>
                         <a:ext uri="{28A0092B-C50C-407E-A947-70E740481C1C}">
                           <a14:useLocalDpi xmlns:a14="http://schemas.microsoft.com/office/drawing/2010/main" val="0"/>
@@ -8703,7 +8781,7 @@
                     </pic:cNvPicPr>
                   </pic:nvPicPr>
                   <pic:blipFill>
-                    <a:blip r:embed="rId15">
+                    <a:blip r:embed="rId20">
                       <a:extLst>
                         <a:ext uri="{28A0092B-C50C-407E-A947-70E740481C1C}">
                           <a14:useLocalDpi xmlns:a14="http://schemas.microsoft.com/office/drawing/2010/main" val="0"/>
@@ -8746,6 +8824,169 @@
           <w:b/>
         </w:rPr>
         <w:lastRenderedPageBreak/>
+        <w:t>Sample Output Dataframe (Figure 5.1)</w:t>
+      </w:r>
+    </w:p>
+    <w:p>
+      <w:pPr>
+        <w:rPr>
+          <w:b/>
+        </w:rPr>
+      </w:pPr>
+      <w:r>
+        <w:rPr>
+          <w:noProof/>
+        </w:rPr>
+        <w:drawing>
+          <wp:inline distT="0" distB="0" distL="0" distR="0" wp14:anchorId="211B9A64" wp14:editId="18D735BC">
+            <wp:extent cx="4143375" cy="1847850"/>
+            <wp:effectExtent l="0" t="0" r="9525" b="0"/>
+            <wp:docPr id="9" name="Picture 9"/>
+            <wp:cNvGraphicFramePr>
+              <a:graphicFrameLocks xmlns:a="http://schemas.openxmlformats.org/drawingml/2006/main" noChangeAspect="1"/>
+            </wp:cNvGraphicFramePr>
+            <a:graphic xmlns:a="http://schemas.openxmlformats.org/drawingml/2006/main">
+              <a:graphicData uri="http://schemas.openxmlformats.org/drawingml/2006/picture">
+                <pic:pic xmlns:pic="http://schemas.openxmlformats.org/drawingml/2006/picture">
+                  <pic:nvPicPr>
+                    <pic:cNvPr id="1" name=""/>
+                    <pic:cNvPicPr/>
+                  </pic:nvPicPr>
+                  <pic:blipFill>
+                    <a:blip r:embed="rId21"/>
+                    <a:stretch>
+                      <a:fillRect/>
+                    </a:stretch>
+                  </pic:blipFill>
+                  <pic:spPr>
+                    <a:xfrm>
+                      <a:off x="0" y="0"/>
+                      <a:ext cx="4143375" cy="1847850"/>
+                    </a:xfrm>
+                    <a:prstGeom prst="rect">
+                      <a:avLst/>
+                    </a:prstGeom>
+                  </pic:spPr>
+                </pic:pic>
+              </a:graphicData>
+            </a:graphic>
+          </wp:inline>
+        </w:drawing>
+      </w:r>
+    </w:p>
+    <w:p>
+      <w:pPr>
+        <w:rPr>
+          <w:b/>
+        </w:rPr>
+      </w:pPr>
+    </w:p>
+    <w:p>
+      <w:pPr>
+        <w:rPr>
+          <w:b/>
+        </w:rPr>
+      </w:pPr>
+      <w:r>
+        <w:rPr>
+          <w:b/>
+        </w:rPr>
+        <w:t>Sample Output Plots - Divergence comparison (Figure 5.2)</w:t>
+      </w:r>
+    </w:p>
+    <w:p>
+      <w:pPr>
+        <w:rPr>
+          <w:b/>
+        </w:rPr>
+      </w:pPr>
+    </w:p>
+    <w:p>
+      <w:pPr>
+        <w:rPr>
+          <w:b/>
+        </w:rPr>
+      </w:pPr>
+      <w:r>
+        <w:rPr>
+          <w:noProof/>
+        </w:rPr>
+        <w:drawing>
+          <wp:inline distT="0" distB="0" distL="0" distR="0" wp14:anchorId="39569781" wp14:editId="04C6322B">
+            <wp:extent cx="5943600" cy="3738245"/>
+            <wp:effectExtent l="0" t="0" r="0" b="0"/>
+            <wp:docPr id="8" name="Picture 8"/>
+            <wp:cNvGraphicFramePr>
+              <a:graphicFrameLocks xmlns:a="http://schemas.openxmlformats.org/drawingml/2006/main" noChangeAspect="1"/>
+            </wp:cNvGraphicFramePr>
+            <a:graphic xmlns:a="http://schemas.openxmlformats.org/drawingml/2006/main">
+              <a:graphicData uri="http://schemas.openxmlformats.org/drawingml/2006/picture">
+                <pic:pic xmlns:pic="http://schemas.openxmlformats.org/drawingml/2006/picture">
+                  <pic:nvPicPr>
+                    <pic:cNvPr id="1" name=""/>
+                    <pic:cNvPicPr/>
+                  </pic:nvPicPr>
+                  <pic:blipFill>
+                    <a:blip r:embed="rId22"/>
+                    <a:stretch>
+                      <a:fillRect/>
+                    </a:stretch>
+                  </pic:blipFill>
+                  <pic:spPr>
+                    <a:xfrm>
+                      <a:off x="0" y="0"/>
+                      <a:ext cx="5943600" cy="3738245"/>
+                    </a:xfrm>
+                    <a:prstGeom prst="rect">
+                      <a:avLst/>
+                    </a:prstGeom>
+                  </pic:spPr>
+                </pic:pic>
+              </a:graphicData>
+            </a:graphic>
+          </wp:inline>
+        </w:drawing>
+      </w:r>
+    </w:p>
+    <w:p>
+      <w:pPr>
+        <w:rPr>
+          <w:b/>
+        </w:rPr>
+      </w:pPr>
+    </w:p>
+    <w:p>
+      <w:pPr>
+        <w:rPr>
+          <w:b/>
+        </w:rPr>
+      </w:pPr>
+    </w:p>
+    <w:p>
+      <w:pPr>
+        <w:rPr>
+          <w:b/>
+        </w:rPr>
+      </w:pPr>
+    </w:p>
+    <w:p>
+      <w:pPr>
+        <w:rPr>
+          <w:b/>
+        </w:rPr>
+      </w:pPr>
+    </w:p>
+    <w:p>
+      <w:pPr>
+        <w:rPr>
+          <w:b/>
+        </w:rPr>
+      </w:pPr>
+      <w:r>
+        <w:rPr>
+          <w:b/>
+        </w:rPr>
+        <w:lastRenderedPageBreak/>
         <w:t xml:space="preserve">17. </w:t>
       </w:r>
       <w:r>
@@ -9167,7 +9408,7 @@
         </w:rPr>
         <w:t xml:space="preserve">: </w:t>
       </w:r>
-      <w:hyperlink r:id="rId16" w:history="1">
+      <w:hyperlink r:id="rId23" w:history="1">
         <w:r>
           <w:rPr>
             <w:rStyle w:val="Hyperlink"/>
@@ -9193,7 +9434,7 @@
       <w:r>
         <w:t xml:space="preserve"> </w:t>
       </w:r>
-      <w:hyperlink r:id="rId17" w:history="1">
+      <w:hyperlink r:id="rId24" w:history="1">
         <w:r>
           <w:rPr>
             <w:rStyle w:val="Hyperlink"/>
@@ -9216,7 +9457,7 @@
       <w:r>
         <w:t xml:space="preserve">Wikipedia CNN: </w:t>
       </w:r>
-      <w:hyperlink r:id="rId18" w:history="1">
+      <w:hyperlink r:id="rId25" w:history="1">
         <w:r>
           <w:rPr>
             <w:rStyle w:val="Hyperlink"/>
@@ -9239,7 +9480,7 @@
       <w:r>
         <w:t xml:space="preserve">Wikipedia LBP: </w:t>
       </w:r>
-      <w:hyperlink r:id="rId19" w:history="1">
+      <w:hyperlink r:id="rId26" w:history="1">
         <w:r>
           <w:rPr>
             <w:rStyle w:val="Hyperlink"/>
@@ -9265,7 +9506,7 @@
       <w:r>
         <w:t xml:space="preserve">: </w:t>
       </w:r>
-      <w:hyperlink r:id="rId20" w:history="1">
+      <w:hyperlink r:id="rId27" w:history="1">
         <w:r>
           <w:rPr>
             <w:rStyle w:val="Hyperlink"/>
@@ -9288,7 +9529,7 @@
       <w:r>
         <w:t xml:space="preserve">LBP examples (scikit-image): </w:t>
       </w:r>
-      <w:hyperlink r:id="rId21" w:history="1">
+      <w:hyperlink r:id="rId28" w:history="1">
         <w:r>
           <w:rPr>
             <w:rStyle w:val="Hyperlink"/>
@@ -9886,6 +10127,16 @@
 </file>
 
 <file path=word/footer1.xml><?xml version="1.0" encoding="utf-8"?>
+<w:ftr xmlns:wpc="http://schemas.microsoft.com/office/word/2010/wordprocessingCanvas" xmlns:cx="http://schemas.microsoft.com/office/drawing/2014/chartex" xmlns:cx1="http://schemas.microsoft.com/office/drawing/2015/9/8/chartex" xmlns:mc="http://schemas.openxmlformats.org/markup-compatibility/2006" xmlns:o="urn:schemas-microsoft-com:office:office" xmlns:r="http://schemas.openxmlformats.org/officeDocument/2006/relationships" xmlns:m="http://schemas.openxmlformats.org/officeDocument/2006/math" xmlns:v="urn:schemas-microsoft-com:vml" xmlns:wp14="http://schemas.microsoft.com/office/word/2010/wordprocessingDrawing" xmlns:wp="http://schemas.openxmlformats.org/drawingml/2006/wordprocessingDrawing" xmlns:w10="urn:schemas-microsoft-com:office:word" xmlns:w="http://schemas.openxmlformats.org/wordprocessingml/2006/main" xmlns:w14="http://schemas.microsoft.com/office/word/2010/wordml" xmlns:w15="http://schemas.microsoft.com/office/word/2012/wordml" xmlns:w16se="http://schemas.microsoft.com/office/word/2015/wordml/symex" xmlns:wpg="http://schemas.microsoft.com/office/word/2010/wordprocessingGroup" xmlns:wpi="http://schemas.microsoft.com/office/word/2010/wordprocessingInk" xmlns:wne="http://schemas.microsoft.com/office/word/2006/wordml" xmlns:wps="http://schemas.microsoft.com/office/word/2010/wordprocessingShape" mc:Ignorable="w14 w15 w16se wp14">
+  <w:p>
+    <w:pPr>
+      <w:pStyle w:val="Footer"/>
+    </w:pPr>
+  </w:p>
+</w:ftr>
+</file>
+
+<file path=word/footer2.xml><?xml version="1.0" encoding="utf-8"?>
 <w:ftr xmlns:wpc="http://schemas.microsoft.com/office/word/2010/wordprocessingCanvas" xmlns:cx="http://schemas.microsoft.com/office/drawing/2014/chartex" xmlns:cx1="http://schemas.microsoft.com/office/drawing/2015/9/8/chartex" xmlns:mc="http://schemas.openxmlformats.org/markup-compatibility/2006" xmlns:o="urn:schemas-microsoft-com:office:office" xmlns:r="http://schemas.openxmlformats.org/officeDocument/2006/relationships" xmlns:m="http://schemas.openxmlformats.org/officeDocument/2006/math" xmlns:v="urn:schemas-microsoft-com:vml" xmlns:wp14="http://schemas.microsoft.com/office/word/2010/wordprocessingDrawing" xmlns:wp="http://schemas.openxmlformats.org/drawingml/2006/wordprocessingDrawing" xmlns:w10="urn:schemas-microsoft-com:office:word" xmlns:w="http://schemas.openxmlformats.org/wordprocessingml/2006/main" xmlns:w14="http://schemas.microsoft.com/office/word/2010/wordml" xmlns:w15="http://schemas.microsoft.com/office/word/2012/wordml" xmlns:w16se="http://schemas.microsoft.com/office/word/2015/wordml/symex" xmlns:wpg="http://schemas.microsoft.com/office/word/2010/wordprocessingGroup" xmlns:wpi="http://schemas.microsoft.com/office/word/2010/wordprocessingInk" xmlns:wne="http://schemas.microsoft.com/office/word/2006/wordml" xmlns:wps="http://schemas.microsoft.com/office/word/2010/wordprocessingShape" mc:Ignorable="w14 w15 w16se wp14">
   <w:sdt>
     <w:sdtPr>
@@ -9922,7 +10173,7 @@
           <w:rPr>
             <w:noProof/>
           </w:rPr>
-          <w:t>1</w:t>
+          <w:t>6</w:t>
         </w:r>
         <w:r>
           <w:rPr>
@@ -9941,6 +10192,16 @@
 </w:ftr>
 </file>
 
+<file path=word/footer3.xml><?xml version="1.0" encoding="utf-8"?>
+<w:ftr xmlns:wpc="http://schemas.microsoft.com/office/word/2010/wordprocessingCanvas" xmlns:cx="http://schemas.microsoft.com/office/drawing/2014/chartex" xmlns:cx1="http://schemas.microsoft.com/office/drawing/2015/9/8/chartex" xmlns:mc="http://schemas.openxmlformats.org/markup-compatibility/2006" xmlns:o="urn:schemas-microsoft-com:office:office" xmlns:r="http://schemas.openxmlformats.org/officeDocument/2006/relationships" xmlns:m="http://schemas.openxmlformats.org/officeDocument/2006/math" xmlns:v="urn:schemas-microsoft-com:vml" xmlns:wp14="http://schemas.microsoft.com/office/word/2010/wordprocessingDrawing" xmlns:wp="http://schemas.openxmlformats.org/drawingml/2006/wordprocessingDrawing" xmlns:w10="urn:schemas-microsoft-com:office:word" xmlns:w="http://schemas.openxmlformats.org/wordprocessingml/2006/main" xmlns:w14="http://schemas.microsoft.com/office/word/2010/wordml" xmlns:w15="http://schemas.microsoft.com/office/word/2012/wordml" xmlns:w16se="http://schemas.microsoft.com/office/word/2015/wordml/symex" xmlns:wpg="http://schemas.microsoft.com/office/word/2010/wordprocessingGroup" xmlns:wpi="http://schemas.microsoft.com/office/word/2010/wordprocessingInk" xmlns:wne="http://schemas.microsoft.com/office/word/2006/wordml" xmlns:wps="http://schemas.microsoft.com/office/word/2010/wordprocessingShape" mc:Ignorable="w14 w15 w16se wp14">
+  <w:p>
+    <w:pPr>
+      <w:pStyle w:val="Footer"/>
+    </w:pPr>
+  </w:p>
+</w:ftr>
+</file>
+
 <file path=word/footnotes.xml><?xml version="1.0" encoding="utf-8"?>
 <w:footnotes xmlns:wpc="http://schemas.microsoft.com/office/word/2010/wordprocessingCanvas" xmlns:cx="http://schemas.microsoft.com/office/drawing/2014/chartex" xmlns:cx1="http://schemas.microsoft.com/office/drawing/2015/9/8/chartex" xmlns:mc="http://schemas.openxmlformats.org/markup-compatibility/2006" xmlns:o="urn:schemas-microsoft-com:office:office" xmlns:r="http://schemas.openxmlformats.org/officeDocument/2006/relationships" xmlns:m="http://schemas.openxmlformats.org/officeDocument/2006/math" xmlns:v="urn:schemas-microsoft-com:vml" xmlns:wp14="http://schemas.microsoft.com/office/word/2010/wordprocessingDrawing" xmlns:wp="http://schemas.openxmlformats.org/drawingml/2006/wordprocessingDrawing" xmlns:w10="urn:schemas-microsoft-com:office:word" xmlns:w="http://schemas.openxmlformats.org/wordprocessingml/2006/main" xmlns:w14="http://schemas.microsoft.com/office/word/2010/wordml" xmlns:w15="http://schemas.microsoft.com/office/word/2012/wordml" xmlns:w16se="http://schemas.microsoft.com/office/word/2015/wordml/symex" xmlns:wpg="http://schemas.microsoft.com/office/word/2010/wordprocessingGroup" xmlns:wpi="http://schemas.microsoft.com/office/word/2010/wordprocessingInk" xmlns:wne="http://schemas.microsoft.com/office/word/2006/wordml" xmlns:wps="http://schemas.microsoft.com/office/word/2010/wordprocessingShape" mc:Ignorable="w14 w15 w16se wp14">
   <w:footnote w:type="separator" w:id="-1">
@@ -9964,6 +10225,36 @@
     </w:p>
   </w:footnote>
 </w:footnotes>
+</file>
+
+<file path=word/header1.xml><?xml version="1.0" encoding="utf-8"?>
+<w:hdr xmlns:wpc="http://schemas.microsoft.com/office/word/2010/wordprocessingCanvas" xmlns:cx="http://schemas.microsoft.com/office/drawing/2014/chartex" xmlns:cx1="http://schemas.microsoft.com/office/drawing/2015/9/8/chartex" xmlns:mc="http://schemas.openxmlformats.org/markup-compatibility/2006" xmlns:o="urn:schemas-microsoft-com:office:office" xmlns:r="http://schemas.openxmlformats.org/officeDocument/2006/relationships" xmlns:m="http://schemas.openxmlformats.org/officeDocument/2006/math" xmlns:v="urn:schemas-microsoft-com:vml" xmlns:wp14="http://schemas.microsoft.com/office/word/2010/wordprocessingDrawing" xmlns:wp="http://schemas.openxmlformats.org/drawingml/2006/wordprocessingDrawing" xmlns:w10="urn:schemas-microsoft-com:office:word" xmlns:w="http://schemas.openxmlformats.org/wordprocessingml/2006/main" xmlns:w14="http://schemas.microsoft.com/office/word/2010/wordml" xmlns:w15="http://schemas.microsoft.com/office/word/2012/wordml" xmlns:w16se="http://schemas.microsoft.com/office/word/2015/wordml/symex" xmlns:wpg="http://schemas.microsoft.com/office/word/2010/wordprocessingGroup" xmlns:wpi="http://schemas.microsoft.com/office/word/2010/wordprocessingInk" xmlns:wne="http://schemas.microsoft.com/office/word/2006/wordml" xmlns:wps="http://schemas.microsoft.com/office/word/2010/wordprocessingShape" mc:Ignorable="w14 w15 w16se wp14">
+  <w:p>
+    <w:pPr>
+      <w:pStyle w:val="Header"/>
+    </w:pPr>
+  </w:p>
+</w:hdr>
+</file>
+
+<file path=word/header2.xml><?xml version="1.0" encoding="utf-8"?>
+<w:hdr xmlns:wpc="http://schemas.microsoft.com/office/word/2010/wordprocessingCanvas" xmlns:cx="http://schemas.microsoft.com/office/drawing/2014/chartex" xmlns:cx1="http://schemas.microsoft.com/office/drawing/2015/9/8/chartex" xmlns:mc="http://schemas.openxmlformats.org/markup-compatibility/2006" xmlns:o="urn:schemas-microsoft-com:office:office" xmlns:r="http://schemas.openxmlformats.org/officeDocument/2006/relationships" xmlns:m="http://schemas.openxmlformats.org/officeDocument/2006/math" xmlns:v="urn:schemas-microsoft-com:vml" xmlns:wp14="http://schemas.microsoft.com/office/word/2010/wordprocessingDrawing" xmlns:wp="http://schemas.openxmlformats.org/drawingml/2006/wordprocessingDrawing" xmlns:w10="urn:schemas-microsoft-com:office:word" xmlns:w="http://schemas.openxmlformats.org/wordprocessingml/2006/main" xmlns:w14="http://schemas.microsoft.com/office/word/2010/wordml" xmlns:w15="http://schemas.microsoft.com/office/word/2012/wordml" xmlns:w16se="http://schemas.microsoft.com/office/word/2015/wordml/symex" xmlns:wpg="http://schemas.microsoft.com/office/word/2010/wordprocessingGroup" xmlns:wpi="http://schemas.microsoft.com/office/word/2010/wordprocessingInk" xmlns:wne="http://schemas.microsoft.com/office/word/2006/wordml" xmlns:wps="http://schemas.microsoft.com/office/word/2010/wordprocessingShape" mc:Ignorable="w14 w15 w16se wp14">
+  <w:p>
+    <w:pPr>
+      <w:pStyle w:val="Header"/>
+    </w:pPr>
+  </w:p>
+</w:hdr>
+</file>
+
+<file path=word/header3.xml><?xml version="1.0" encoding="utf-8"?>
+<w:hdr xmlns:wpc="http://schemas.microsoft.com/office/word/2010/wordprocessingCanvas" xmlns:cx="http://schemas.microsoft.com/office/drawing/2014/chartex" xmlns:cx1="http://schemas.microsoft.com/office/drawing/2015/9/8/chartex" xmlns:mc="http://schemas.openxmlformats.org/markup-compatibility/2006" xmlns:o="urn:schemas-microsoft-com:office:office" xmlns:r="http://schemas.openxmlformats.org/officeDocument/2006/relationships" xmlns:m="http://schemas.openxmlformats.org/officeDocument/2006/math" xmlns:v="urn:schemas-microsoft-com:vml" xmlns:wp14="http://schemas.microsoft.com/office/word/2010/wordprocessingDrawing" xmlns:wp="http://schemas.openxmlformats.org/drawingml/2006/wordprocessingDrawing" xmlns:w10="urn:schemas-microsoft-com:office:word" xmlns:w="http://schemas.openxmlformats.org/wordprocessingml/2006/main" xmlns:w14="http://schemas.microsoft.com/office/word/2010/wordml" xmlns:w15="http://schemas.microsoft.com/office/word/2012/wordml" xmlns:w16se="http://schemas.microsoft.com/office/word/2015/wordml/symex" xmlns:wpg="http://schemas.microsoft.com/office/word/2010/wordprocessingGroup" xmlns:wpi="http://schemas.microsoft.com/office/word/2010/wordprocessingInk" xmlns:wne="http://schemas.microsoft.com/office/word/2006/wordml" xmlns:wps="http://schemas.microsoft.com/office/word/2010/wordprocessingShape" mc:Ignorable="w14 w15 w16se wp14">
+  <w:p>
+    <w:pPr>
+      <w:pStyle w:val="Header"/>
+    </w:pPr>
+  </w:p>
+</w:hdr>
 </file>
 
 <file path=word/numbering.xml><?xml version="1.0" encoding="utf-8"?>
@@ -11746,6 +12037,7 @@
   <w:style w:type="character" w:default="1" w:styleId="DefaultParagraphFont">
     <w:name w:val="Default Paragraph Font"/>
     <w:uiPriority w:val="1"/>
+    <w:semiHidden/>
     <w:unhideWhenUsed/>
   </w:style>
   <w:style w:type="table" w:default="1" w:styleId="TableNormal">
@@ -12298,7 +12590,7 @@
 </file>
 
 <file path=customXml/itemProps1.xml><?xml version="1.0" encoding="utf-8"?>
-<ds:datastoreItem xmlns:ds="http://schemas.openxmlformats.org/officeDocument/2006/customXml" ds:itemID="{2D33C79B-7A17-4079-9E5C-06209603AB38}">
+<ds:datastoreItem xmlns:ds="http://schemas.openxmlformats.org/officeDocument/2006/customXml" ds:itemID="{6301A06D-90B3-4CDF-97F4-156F7548FDBF}">
   <ds:schemaRefs>
     <ds:schemaRef ds:uri="http://schemas.openxmlformats.org/officeDocument/2006/bibliography"/>
   </ds:schemaRefs>

</xml_diff>